<commit_message>
Removed some probability docs
</commit_message>
<xml_diff>
--- a/notes/mathematics/probability/foundations.docx
+++ b/notes/mathematics/probability/foundations.docx
@@ -246,10 +246,10 @@
                                     <v:path o:extrusionok="f" gradientshapeok="t" o:connecttype="rect"/>
                                     <o:lock v:ext="edit" aspectratio="t"/>
                                   </v:shapetype>
-                                  <v:shape id="_x0000_i1027" type="#_x0000_t75" style="width:44.05pt;height:17.3pt" o:ole="">
+                                  <v:shape id="_x0000_i1026" type="#_x0000_t75" style="width:44.05pt;height:17.3pt" o:ole="">
                                     <v:imagedata r:id="rId8" o:title=""/>
                                   </v:shape>
-                                  <o:OLEObject Type="Embed" ProgID="Equation.3" ShapeID="_x0000_i1027" DrawAspect="Content" ObjectID="_1628001462" r:id="rId9"/>
+                                  <o:OLEObject Type="Embed" ProgID="Equation.3" ShapeID="_x0000_i1026" DrawAspect="Content" ObjectID="_1628055606" r:id="rId9"/>
                                 </w:object>
                               </w:r>
                               <w:r>
@@ -384,10 +384,10 @@
                         </w:r>
                         <w:r>
                           <w:object w:dxaOrig="885" w:dyaOrig="345" w14:anchorId="561D4791">
-                            <v:shape id="_x0000_i1027" type="#_x0000_t75" style="width:44.05pt;height:17.3pt" o:ole="">
+                            <v:shape id="_x0000_i1026" type="#_x0000_t75" style="width:44.05pt;height:17.3pt" o:ole="">
                               <v:imagedata r:id="rId8" o:title=""/>
                             </v:shape>
-                            <o:OLEObject Type="Embed" ProgID="Equation.3" ShapeID="_x0000_i1027" DrawAspect="Content" ObjectID="_1628001462" r:id="rId12"/>
+                            <o:OLEObject Type="Embed" ProgID="Equation.3" ShapeID="_x0000_i1026" DrawAspect="Content" ObjectID="_1628055606" r:id="rId12"/>
                           </w:object>
                         </w:r>
                         <w:r>
@@ -1280,10 +1280,10 @@
           <w:position w:val="-4"/>
         </w:rPr>
         <w:object w:dxaOrig="765" w:dyaOrig="300" w14:anchorId="6AB23BD4">
-          <v:shape id="_x0000_i1028" type="#_x0000_t75" style="width:38.3pt;height:15pt" o:ole="">
+          <v:shape id="_x0000_i1027" type="#_x0000_t75" style="width:38.3pt;height:15pt" o:ole="">
             <v:imagedata r:id="rId18" o:title=""/>
           </v:shape>
-          <o:OLEObject Type="Embed" ProgID="Equation.3" ShapeID="_x0000_i1028" DrawAspect="Content" ObjectID="_1628001459" r:id="rId19"/>
+          <o:OLEObject Type="Embed" ProgID="Equation.3" ShapeID="_x0000_i1027" DrawAspect="Content" ObjectID="_1628055601" r:id="rId19"/>
         </w:object>
       </w:r>
     </w:p>
@@ -6106,10 +6106,10 @@
           <w:position w:val="-6"/>
         </w:rPr>
         <w:object w:dxaOrig="675" w:dyaOrig="270" w14:anchorId="3067753C">
-          <v:shape id="_x0000_i1029" type="#_x0000_t75" style="width:33.7pt;height:13.55pt" o:ole="">
+          <v:shape id="_x0000_i1028" type="#_x0000_t75" style="width:33.7pt;height:13.55pt" o:ole="">
             <v:imagedata r:id="rId23" o:title=""/>
           </v:shape>
-          <o:OLEObject Type="Embed" ProgID="Equation.3" ShapeID="_x0000_i1029" DrawAspect="Content" ObjectID="_1628001460" r:id="rId24"/>
+          <o:OLEObject Type="Embed" ProgID="Equation.3" ShapeID="_x0000_i1028" DrawAspect="Content" ObjectID="_1628055602" r:id="rId24"/>
         </w:object>
       </w:r>
       <w:r>
@@ -6125,10 +6125,10 @@
           <w:position w:val="-10"/>
         </w:rPr>
         <w:object w:dxaOrig="180" w:dyaOrig="345" w14:anchorId="0C093F2A">
-          <v:shape id="_x0000_i1030" type="#_x0000_t75" style="width:9.2pt;height:17.3pt" o:ole="">
+          <v:shape id="_x0000_i1029" type="#_x0000_t75" style="width:9.2pt;height:17.3pt" o:ole="">
             <v:imagedata r:id="rId25" o:title=""/>
           </v:shape>
-          <o:OLEObject Type="Embed" ProgID="Equation.3" ShapeID="_x0000_i1030" DrawAspect="Content" ObjectID="_1628001461" r:id="rId26"/>
+          <o:OLEObject Type="Embed" ProgID="Equation.3" ShapeID="_x0000_i1029" DrawAspect="Content" ObjectID="_1628055603" r:id="rId26"/>
         </w:object>
       </w:r>
       <m:oMath>
@@ -8126,21 +8126,117 @@
         <w:fldChar w:fldCharType="end"/>
       </w:r>
     </w:p>
+    <w:p>
+      <w:pPr>
+        <w:spacing w:after="160" w:line="259" w:lineRule="auto"/>
+        <w:rPr>
+          <w:rFonts w:asciiTheme="majorHAnsi" w:eastAsiaTheme="majorEastAsia" w:hAnsiTheme="majorHAnsi" w:cstheme="majorBidi"/>
+          <w:color w:val="31378B" w:themeColor="text2"/>
+          <w:sz w:val="32"/>
+          <w:szCs w:val="28"/>
+        </w:rPr>
+      </w:pPr>
+      <w:r>
+        <w:br w:type="page"/>
+      </w:r>
+    </w:p>
+    <w:p>
+      <w:pPr>
+        <w:pStyle w:val="Heading2"/>
+      </w:pPr>
+      <w:bookmarkStart w:id="0" w:name="_GoBack"/>
+      <w:bookmarkEnd w:id="0"/>
+      <w:r>
+        <w:lastRenderedPageBreak/>
+        <w:t>Axioms</w:t>
+      </w:r>
+    </w:p>
+    <w:p>
+      <w:pPr>
+        <w:rPr>
+          <w:b/>
+          <w:position w:val="-6"/>
+        </w:rPr>
+      </w:pPr>
+      <w:r>
+        <w:rPr>
+          <w:b/>
+          <w:position w:val="-6"/>
+        </w:rPr>
+        <w:t>Conditional Probability</w:t>
+      </w:r>
+    </w:p>
+    <w:p>
+      <w:r>
+        <w:t>Given two events E and F</w:t>
+      </w:r>
+    </w:p>
+    <w:p>
+      <w:pPr>
+        <w:rPr>
+          <w:b/>
+          <w:position w:val="-6"/>
+        </w:rPr>
+      </w:pPr>
+      <w:r>
+        <w:rPr>
+          <w:position w:val="-28"/>
+        </w:rPr>
+        <w:object w:dxaOrig="1755" w:dyaOrig="653" w14:anchorId="2F1B2E82">
+          <v:shape id="_x0000_i1036" type="#_x0000_t75" style="width:87.85pt;height:32.55pt" o:ole="">
+            <v:imagedata r:id="rId31" o:title=""/>
+          </v:shape>
+          <o:OLEObject Type="Embed" ProgID="Equation.3" ShapeID="_x0000_i1036" DrawAspect="Content" ObjectID="_1628055604" r:id="rId32"/>
+        </w:object>
+      </w:r>
+    </w:p>
+    <w:p>
+      <w:pPr>
+        <w:rPr>
+          <w:b/>
+          <w:position w:val="-6"/>
+        </w:rPr>
+      </w:pPr>
+      <w:r>
+        <w:rPr>
+          <w:b/>
+          <w:position w:val="-6"/>
+        </w:rPr>
+        <w:t>Independent Events</w:t>
+      </w:r>
+    </w:p>
+    <w:p>
+      <w:r>
+        <w:t xml:space="preserve">If </w:t>
+      </w:r>
+      <w:r>
+        <w:rPr>
+          <w:position w:val="-10"/>
+        </w:rPr>
+        <w:object w:dxaOrig="2055" w:dyaOrig="338" w14:anchorId="40D3F9FB">
+          <v:shape id="_x0000_i1037" type="#_x0000_t75" style="width:102.8pt;height:17pt" o:ole="">
+            <v:imagedata r:id="rId33" o:title=""/>
+          </v:shape>
+          <o:OLEObject Type="Embed" ProgID="Equation.3" ShapeID="_x0000_i1037" DrawAspect="Content" ObjectID="_1628055605" r:id="rId34"/>
+        </w:object>
+      </w:r>
+      <w:r>
+        <w:t xml:space="preserve"> then the events E and F are said to be independent. The occurent of E does not change the probability of F occuring.</w:t>
+      </w:r>
+    </w:p>
     <w:p/>
     <w:p>
       <w:pPr>
         <w:pStyle w:val="Heading2"/>
       </w:pPr>
-      <w:bookmarkStart w:id="0" w:name="_GoBack"/>
-      <w:bookmarkEnd w:id="0"/>
     </w:p>
     <w:sectPr>
-      <w:headerReference w:type="even" r:id="rId31"/>
-      <w:headerReference w:type="default" r:id="rId32"/>
-      <w:footerReference w:type="even" r:id="rId33"/>
-      <w:footerReference w:type="default" r:id="rId34"/>
-      <w:headerReference w:type="first" r:id="rId35"/>
-      <w:footerReference w:type="first" r:id="rId36"/>
+      <w:headerReference w:type="even" r:id="rId35"/>
+      <w:headerReference w:type="default" r:id="rId36"/>
+      <w:footerReference w:type="even" r:id="rId37"/>
+      <w:footerReference w:type="default" r:id="rId38"/>
+      <w:headerReference w:type="first" r:id="rId39"/>
+      <w:footerReference w:type="first" r:id="rId40"/>
       <w:pgSz w:w="11906" w:h="16838"/>
       <w:pgMar w:top="1440" w:right="1440" w:bottom="1440" w:left="1440" w:header="708" w:footer="708" w:gutter="0"/>
       <w:cols w:space="708"/>
@@ -10023,7 +10119,7 @@
       </w:pPr>
     </w:lvl>
   </w:abstractNum>
-  <w:abstractNum w:abstractNumId="25" w15:restartNumberingAfterBreak="0">
+  <w:abstractNum w:abstractNumId="26" w15:restartNumberingAfterBreak="0">
     <w:nsid w:val="46FA2492"/>
     <w:multiLevelType w:val="hybridMultilevel"/>
     <w:tmpl w:val="D70C6718"/>
@@ -10113,13 +10209,13 @@
       </w:pPr>
     </w:lvl>
   </w:abstractNum>
-  <w:abstractNum w:abstractNumId="26" w15:restartNumberingAfterBreak="0">
+  <w:abstractNum w:abstractNumId="27" w15:restartNumberingAfterBreak="0">
     <w:nsid w:val="47B40EA8"/>
     <w:multiLevelType w:val="multilevel"/>
     <w:tmpl w:val="FD985614"/>
     <w:numStyleLink w:val="Headings"/>
   </w:abstractNum>
-  <w:abstractNum w:abstractNumId="27" w15:restartNumberingAfterBreak="0">
+  <w:abstractNum w:abstractNumId="28" w15:restartNumberingAfterBreak="0">
     <w:nsid w:val="47F83D70"/>
     <w:multiLevelType w:val="hybridMultilevel"/>
     <w:tmpl w:val="3F7CD1FA"/>
@@ -10205,7 +10301,7 @@
       </w:pPr>
     </w:lvl>
   </w:abstractNum>
-  <w:abstractNum w:abstractNumId="28" w15:restartNumberingAfterBreak="0">
+  <w:abstractNum w:abstractNumId="29" w15:restartNumberingAfterBreak="0">
     <w:nsid w:val="4AEC08E8"/>
     <w:multiLevelType w:val="hybridMultilevel"/>
     <w:tmpl w:val="270C4FFC"/>
@@ -10291,7 +10387,7 @@
       </w:pPr>
     </w:lvl>
   </w:abstractNum>
-  <w:abstractNum w:abstractNumId="29" w15:restartNumberingAfterBreak="0">
+  <w:abstractNum w:abstractNumId="30" w15:restartNumberingAfterBreak="0">
     <w:nsid w:val="4E2761A9"/>
     <w:multiLevelType w:val="multilevel"/>
     <w:tmpl w:val="B5027FBC"/>
@@ -10406,7 +10502,7 @@
       </w:rPr>
     </w:lvl>
   </w:abstractNum>
-  <w:abstractNum w:abstractNumId="30" w15:restartNumberingAfterBreak="0">
+  <w:abstractNum w:abstractNumId="31" w15:restartNumberingAfterBreak="0">
     <w:nsid w:val="524B5914"/>
     <w:multiLevelType w:val="hybridMultilevel"/>
     <w:tmpl w:val="3E8C0B1C"/>
@@ -10519,7 +10615,7 @@
       </w:rPr>
     </w:lvl>
   </w:abstractNum>
-  <w:abstractNum w:abstractNumId="31" w15:restartNumberingAfterBreak="0">
+  <w:abstractNum w:abstractNumId="32" w15:restartNumberingAfterBreak="0">
     <w:nsid w:val="53F77C4E"/>
     <w:multiLevelType w:val="hybridMultilevel"/>
     <w:tmpl w:val="A8CAED82"/>
@@ -11355,7 +11451,7 @@
     <w:abstractNumId w:val="8"/>
   </w:num>
   <w:num w:numId="6">
-    <w:abstractNumId w:val="29"/>
+    <w:abstractNumId w:val="30"/>
     <w:lvlOverride w:ilvl="0">
       <w:startOverride w:val="1"/>
     </w:lvlOverride>
@@ -11400,7 +11496,7 @@
     <w:abstractNumId w:val="36"/>
   </w:num>
   <w:num w:numId="12">
-    <w:abstractNumId w:val="30"/>
+    <w:abstractNumId w:val="31"/>
   </w:num>
   <w:num w:numId="13">
     <w:abstractNumId w:val="23"/>
@@ -11418,7 +11514,7 @@
     <w:abstractNumId w:val="22"/>
   </w:num>
   <w:num w:numId="18">
-    <w:abstractNumId w:val="31"/>
+    <w:abstractNumId w:val="32"/>
   </w:num>
   <w:num w:numId="19">
     <w:abstractNumId w:val="10"/>
@@ -11460,16 +11556,16 @@
     <w:abstractNumId w:val="15"/>
   </w:num>
   <w:num w:numId="23">
-    <w:abstractNumId w:val="28"/>
+    <w:abstractNumId w:val="29"/>
   </w:num>
   <w:num w:numId="24">
-    <w:abstractNumId w:val="29"/>
+    <w:abstractNumId w:val="30"/>
   </w:num>
   <w:num w:numId="25">
     <w:abstractNumId w:val="35"/>
   </w:num>
   <w:num w:numId="26">
-    <w:abstractNumId w:val="27"/>
+    <w:abstractNumId w:val="28"/>
   </w:num>
   <w:num w:numId="27">
     <w:abstractNumId w:val="7"/>
@@ -11505,13 +11601,13 @@
     <w:abstractNumId w:val="18"/>
   </w:num>
   <w:num w:numId="38">
-    <w:abstractNumId w:val="25"/>
+    <w:abstractNumId w:val="26"/>
   </w:num>
   <w:num w:numId="39">
-    <w:abstractNumId w:val="26"/>
+    <w:abstractNumId w:val="27"/>
   </w:num>
   <w:num w:numId="40">
-    <w:abstractNumId w:val="26"/>
+    <w:abstractNumId w:val="27"/>
     <w:lvlOverride w:ilvl="0">
       <w:startOverride w:val="1"/>
     </w:lvlOverride>
@@ -11945,7 +12041,7 @@
   <w:style w:type="paragraph" w:default="1" w:styleId="Normal">
     <w:name w:val="Normal"/>
     <w:qFormat/>
-    <w:rsid w:val="004B42C9"/>
+    <w:rsid w:val="0065528F"/>
     <w:pPr>
       <w:spacing w:after="240" w:line="300" w:lineRule="auto"/>
     </w:pPr>
@@ -11963,7 +12059,7 @@
     <w:link w:val="Heading1Char"/>
     <w:uiPriority w:val="9"/>
     <w:qFormat/>
-    <w:rsid w:val="004B42C9"/>
+    <w:rsid w:val="0065528F"/>
     <w:pPr>
       <w:keepNext/>
       <w:keepLines/>
@@ -11985,7 +12081,7 @@
     <w:uiPriority w:val="9"/>
     <w:unhideWhenUsed/>
     <w:qFormat/>
-    <w:rsid w:val="004B42C9"/>
+    <w:rsid w:val="0065528F"/>
     <w:pPr>
       <w:keepNext/>
       <w:keepLines/>
@@ -12006,7 +12102,7 @@
     <w:link w:val="Heading3Char"/>
     <w:uiPriority w:val="9"/>
     <w:unhideWhenUsed/>
-    <w:rsid w:val="004B42C9"/>
+    <w:rsid w:val="0065528F"/>
     <w:pPr>
       <w:keepNext/>
       <w:keepLines/>
@@ -12027,7 +12123,7 @@
     <w:link w:val="Heading4Char"/>
     <w:uiPriority w:val="9"/>
     <w:unhideWhenUsed/>
-    <w:rsid w:val="004B42C9"/>
+    <w:rsid w:val="0065528F"/>
     <w:pPr>
       <w:keepNext/>
       <w:keepLines/>
@@ -12050,7 +12146,7 @@
     <w:link w:val="Heading5Char"/>
     <w:uiPriority w:val="9"/>
     <w:unhideWhenUsed/>
-    <w:rsid w:val="004B42C9"/>
+    <w:rsid w:val="0065528F"/>
     <w:pPr>
       <w:keepNext/>
       <w:keepLines/>
@@ -12074,7 +12170,7 @@
     <w:uiPriority w:val="9"/>
     <w:unhideWhenUsed/>
     <w:qFormat/>
-    <w:rsid w:val="004B42C9"/>
+    <w:rsid w:val="0065528F"/>
     <w:pPr>
       <w:keepNext/>
       <w:keepLines/>
@@ -12099,7 +12195,7 @@
     <w:semiHidden/>
     <w:unhideWhenUsed/>
     <w:qFormat/>
-    <w:rsid w:val="004B42C9"/>
+    <w:rsid w:val="0065528F"/>
     <w:pPr>
       <w:keepNext/>
       <w:keepLines/>
@@ -12120,7 +12216,7 @@
     <w:semiHidden/>
     <w:unhideWhenUsed/>
     <w:qFormat/>
-    <w:rsid w:val="004B42C9"/>
+    <w:rsid w:val="0065528F"/>
     <w:pPr>
       <w:keepNext/>
       <w:keepLines/>
@@ -12143,7 +12239,7 @@
     <w:semiHidden/>
     <w:unhideWhenUsed/>
     <w:qFormat/>
-    <w:rsid w:val="004B42C9"/>
+    <w:rsid w:val="0065528F"/>
     <w:pPr>
       <w:keepNext/>
       <w:keepLines/>
@@ -12160,7 +12256,7 @@
     <w:uiPriority w:val="1"/>
     <w:semiHidden/>
     <w:unhideWhenUsed/>
-    <w:rsid w:val="004B42C9"/>
+    <w:rsid w:val="0065528F"/>
   </w:style>
   <w:style w:type="table" w:default="1" w:styleId="TableNormal">
     <w:name w:val="Normal Table"/>
@@ -12182,7 +12278,7 @@
     <w:uiPriority w:val="99"/>
     <w:semiHidden/>
     <w:unhideWhenUsed/>
-    <w:rsid w:val="004B42C9"/>
+    <w:rsid w:val="0065528F"/>
   </w:style>
   <w:style w:type="paragraph" w:styleId="Title">
     <w:name w:val="Title"/>
@@ -12222,7 +12318,7 @@
     <w:basedOn w:val="DefaultParagraphFont"/>
     <w:link w:val="Heading1"/>
     <w:uiPriority w:val="9"/>
-    <w:rsid w:val="004B42C9"/>
+    <w:rsid w:val="0065528F"/>
     <w:rPr>
       <w:rFonts w:asciiTheme="majorHAnsi" w:eastAsiaTheme="majorEastAsia" w:hAnsiTheme="majorHAnsi" w:cstheme="majorBidi"/>
       <w:color w:val="31378B" w:themeColor="text2"/>
@@ -12236,7 +12332,7 @@
     <w:basedOn w:val="DefaultParagraphFont"/>
     <w:link w:val="Heading2"/>
     <w:uiPriority w:val="9"/>
-    <w:rsid w:val="004B42C9"/>
+    <w:rsid w:val="0065528F"/>
     <w:rPr>
       <w:rFonts w:asciiTheme="majorHAnsi" w:eastAsiaTheme="majorEastAsia" w:hAnsiTheme="majorHAnsi" w:cstheme="majorBidi"/>
       <w:color w:val="31378B" w:themeColor="text2"/>
@@ -12250,7 +12346,7 @@
     <w:basedOn w:val="DefaultParagraphFont"/>
     <w:link w:val="Heading3"/>
     <w:uiPriority w:val="9"/>
-    <w:rsid w:val="004B42C9"/>
+    <w:rsid w:val="0065528F"/>
     <w:rPr>
       <w:rFonts w:asciiTheme="majorHAnsi" w:eastAsiaTheme="majorEastAsia" w:hAnsiTheme="majorHAnsi" w:cstheme="majorBidi"/>
       <w:color w:val="31378B" w:themeColor="text2"/>
@@ -12264,7 +12360,7 @@
     <w:basedOn w:val="DefaultParagraphFont"/>
     <w:link w:val="Heading4"/>
     <w:uiPriority w:val="9"/>
-    <w:rsid w:val="004B42C9"/>
+    <w:rsid w:val="0065528F"/>
     <w:rPr>
       <w:rFonts w:asciiTheme="majorHAnsi" w:eastAsiaTheme="majorEastAsia" w:hAnsiTheme="majorHAnsi" w:cstheme="majorBidi"/>
       <w:b/>
@@ -12281,7 +12377,7 @@
     <w:basedOn w:val="DefaultParagraphFont"/>
     <w:link w:val="Heading5"/>
     <w:uiPriority w:val="9"/>
-    <w:rsid w:val="004B42C9"/>
+    <w:rsid w:val="0065528F"/>
     <w:rPr>
       <w:rFonts w:asciiTheme="majorHAnsi" w:eastAsiaTheme="majorEastAsia" w:hAnsiTheme="majorHAnsi" w:cstheme="majorBidi"/>
       <w:b/>
@@ -12297,7 +12393,7 @@
     <w:basedOn w:val="DefaultParagraphFont"/>
     <w:link w:val="Heading6"/>
     <w:uiPriority w:val="9"/>
-    <w:rsid w:val="004B42C9"/>
+    <w:rsid w:val="0065528F"/>
     <w:rPr>
       <w:rFonts w:asciiTheme="majorHAnsi" w:eastAsiaTheme="majorEastAsia" w:hAnsiTheme="majorHAnsi" w:cstheme="majorBidi"/>
       <w:i/>
@@ -12314,7 +12410,7 @@
     <w:link w:val="Heading7"/>
     <w:uiPriority w:val="9"/>
     <w:semiHidden/>
-    <w:rsid w:val="004B42C9"/>
+    <w:rsid w:val="0065528F"/>
     <w:rPr>
       <w:rFonts w:asciiTheme="majorHAnsi" w:eastAsiaTheme="majorEastAsia" w:hAnsiTheme="majorHAnsi" w:cstheme="majorBidi"/>
       <w:color w:val="005878" w:themeColor="accent1" w:themeShade="80"/>
@@ -12328,7 +12424,7 @@
     <w:link w:val="Heading8"/>
     <w:uiPriority w:val="9"/>
     <w:semiHidden/>
-    <w:rsid w:val="004B42C9"/>
+    <w:rsid w:val="0065528F"/>
     <w:rPr>
       <w:rFonts w:asciiTheme="majorHAnsi" w:eastAsiaTheme="majorEastAsia" w:hAnsiTheme="majorHAnsi" w:cstheme="majorBidi"/>
       <w:color w:val="244061" w:themeColor="accent2" w:themeShade="80"/>
@@ -12343,7 +12439,7 @@
     <w:link w:val="Heading9"/>
     <w:uiPriority w:val="9"/>
     <w:semiHidden/>
-    <w:rsid w:val="004B42C9"/>
+    <w:rsid w:val="0065528F"/>
     <w:rPr>
       <w:rFonts w:asciiTheme="majorHAnsi" w:eastAsiaTheme="majorEastAsia" w:hAnsiTheme="majorHAnsi" w:cstheme="majorBidi"/>
       <w:color w:val="005878" w:themeColor="accent6" w:themeShade="80"/>
@@ -12355,7 +12451,7 @@
     <w:name w:val="Hyperlink"/>
     <w:basedOn w:val="DefaultParagraphFont"/>
     <w:uiPriority w:val="99"/>
-    <w:rsid w:val="004B42C9"/>
+    <w:rsid w:val="0065528F"/>
     <w:rPr>
       <w:rFonts w:cs="Times New Roman"/>
       <w:color w:val="0000FF"/>
@@ -12366,7 +12462,7 @@
     <w:name w:val="FollowedHyperlink"/>
     <w:basedOn w:val="DefaultParagraphFont"/>
     <w:uiPriority w:val="99"/>
-    <w:rsid w:val="004B42C9"/>
+    <w:rsid w:val="0065528F"/>
     <w:rPr>
       <w:rFonts w:cs="Times New Roman"/>
       <w:color w:val="606420"/>
@@ -12377,7 +12473,7 @@
     <w:name w:val="page number"/>
     <w:basedOn w:val="DefaultParagraphFont"/>
     <w:uiPriority w:val="99"/>
-    <w:rsid w:val="004B42C9"/>
+    <w:rsid w:val="0065528F"/>
     <w:rPr>
       <w:rFonts w:cs="Times New Roman"/>
     </w:rPr>
@@ -12388,7 +12484,7 @@
     <w:uiPriority w:val="99"/>
     <w:semiHidden/>
     <w:unhideWhenUsed/>
-    <w:rsid w:val="004B42C9"/>
+    <w:rsid w:val="0065528F"/>
     <w:rPr>
       <w:color w:val="808080"/>
       <w:shd w:val="clear" w:color="auto" w:fill="E6E6E6"/>
@@ -12400,7 +12496,7 @@
     <w:next w:val="Normal"/>
     <w:autoRedefine/>
     <w:qFormat/>
-    <w:rsid w:val="004B42C9"/>
+    <w:rsid w:val="0065528F"/>
     <w:pPr>
       <w:pBdr>
         <w:top w:val="none" w:sz="0" w:space="0" w:color="auto"/>
@@ -12416,7 +12512,7 @@
     <w:basedOn w:val="Normal"/>
     <w:link w:val="CommandChar"/>
     <w:qFormat/>
-    <w:rsid w:val="004B42C9"/>
+    <w:rsid w:val="0065528F"/>
     <w:pPr>
       <w:spacing w:line="240" w:lineRule="auto"/>
       <w:ind w:left="284"/>
@@ -12430,7 +12526,7 @@
     <w:name w:val="Code Heading"/>
     <w:basedOn w:val="Normal"/>
     <w:uiPriority w:val="99"/>
-    <w:rsid w:val="004B42C9"/>
+    <w:rsid w:val="0065528F"/>
     <w:pPr>
       <w:autoSpaceDE w:val="0"/>
       <w:autoSpaceDN w:val="0"/>
@@ -12449,7 +12545,7 @@
     <w:basedOn w:val="BodyText"/>
     <w:link w:val="PathChar"/>
     <w:qFormat/>
-    <w:rsid w:val="004B42C9"/>
+    <w:rsid w:val="0065528F"/>
     <w:pPr>
       <w:jc w:val="both"/>
     </w:pPr>
@@ -12464,7 +12560,7 @@
     <w:basedOn w:val="DefaultParagraphFont"/>
     <w:uiPriority w:val="99"/>
     <w:semiHidden/>
-    <w:rsid w:val="004B42C9"/>
+    <w:rsid w:val="0065528F"/>
     <w:rPr>
       <w:color w:val="808080"/>
     </w:rPr>
@@ -12476,7 +12572,7 @@
     <w:uiPriority w:val="99"/>
     <w:semiHidden/>
     <w:unhideWhenUsed/>
-    <w:rsid w:val="004B42C9"/>
+    <w:rsid w:val="0065528F"/>
     <w:pPr>
       <w:tabs>
         <w:tab w:val="left" w:pos="916"/>
@@ -12510,7 +12606,7 @@
     <w:link w:val="HTMLPreformatted"/>
     <w:uiPriority w:val="99"/>
     <w:semiHidden/>
-    <w:rsid w:val="004B42C9"/>
+    <w:rsid w:val="0065528F"/>
     <w:rPr>
       <w:rFonts w:ascii="Courier New" w:eastAsiaTheme="minorEastAsia" w:hAnsi="Courier New" w:cs="Courier New"/>
       <w:color w:val="000000" w:themeColor="text1"/>
@@ -12524,7 +12620,7 @@
     <w:basedOn w:val="SourceCode"/>
     <w:link w:val="SourceCodeStrongChar"/>
     <w:qFormat/>
-    <w:rsid w:val="004B42C9"/>
+    <w:rsid w:val="0065528F"/>
     <w:rPr>
       <w:b/>
     </w:rPr>
@@ -12532,7 +12628,7 @@
   <w:style w:type="numbering" w:customStyle="1" w:styleId="KennysListStyles">
     <w:name w:val="KennysListStyles"/>
     <w:uiPriority w:val="99"/>
-    <w:rsid w:val="004B42C9"/>
+    <w:rsid w:val="0065528F"/>
     <w:pPr>
       <w:numPr>
         <w:numId w:val="1"/>
@@ -12544,7 +12640,7 @@
     <w:basedOn w:val="Normal"/>
     <w:next w:val="Answer"/>
     <w:qFormat/>
-    <w:rsid w:val="004B42C9"/>
+    <w:rsid w:val="0065528F"/>
     <w:rPr>
       <w:b/>
     </w:rPr>
@@ -12553,7 +12649,7 @@
     <w:name w:val="Answer"/>
     <w:basedOn w:val="Normal"/>
     <w:qFormat/>
-    <w:rsid w:val="004B42C9"/>
+    <w:rsid w:val="0065528F"/>
     <w:pPr>
       <w:spacing w:line="240" w:lineRule="auto"/>
       <w:ind w:left="720"/>
@@ -12566,7 +12662,7 @@
     <w:name w:val="Chapter Heading"/>
     <w:basedOn w:val="Heading1"/>
     <w:qFormat/>
-    <w:rsid w:val="004B42C9"/>
+    <w:rsid w:val="0065528F"/>
     <w:pPr>
       <w:numPr>
         <w:numId w:val="6"/>
@@ -12582,7 +12678,7 @@
     <w:name w:val="Table Grid"/>
     <w:basedOn w:val="TableNormal"/>
     <w:uiPriority w:val="59"/>
-    <w:rsid w:val="004B42C9"/>
+    <w:rsid w:val="0065528F"/>
     <w:tblPr>
       <w:tblBorders>
         <w:top w:val="single" w:sz="4" w:space="0" w:color="auto"/>
@@ -12597,7 +12693,7 @@
   <w:style w:type="numbering" w:customStyle="1" w:styleId="Headings">
     <w:name w:val="Headings"/>
     <w:uiPriority w:val="99"/>
-    <w:rsid w:val="004B42C9"/>
+    <w:rsid w:val="0065528F"/>
     <w:pPr>
       <w:numPr>
         <w:numId w:val="2"/>
@@ -12608,7 +12704,7 @@
     <w:name w:val="Question Section"/>
     <w:basedOn w:val="Heading2"/>
     <w:qFormat/>
-    <w:rsid w:val="004B42C9"/>
+    <w:rsid w:val="0065528F"/>
     <w:rPr>
       <w:b/>
       <w:color w:val="403152" w:themeColor="accent4" w:themeShade="80"/>
@@ -12618,7 +12714,7 @@
     <w:name w:val="Table Caption"/>
     <w:basedOn w:val="Normal"/>
     <w:qFormat/>
-    <w:rsid w:val="004B42C9"/>
+    <w:rsid w:val="0065528F"/>
     <w:rPr>
       <w:smallCaps/>
     </w:rPr>
@@ -12626,7 +12722,7 @@
   <w:style w:type="paragraph" w:customStyle="1" w:styleId="SourceCodeCaption">
     <w:name w:val="Source Code Caption"/>
     <w:basedOn w:val="Normal"/>
-    <w:rsid w:val="004B42C9"/>
+    <w:rsid w:val="0065528F"/>
     <w:pPr>
       <w:spacing w:after="0" w:line="240" w:lineRule="auto"/>
     </w:pPr>
@@ -12639,7 +12735,7 @@
     <w:name w:val="Code Listing"/>
     <w:basedOn w:val="Normal"/>
     <w:qFormat/>
-    <w:rsid w:val="004B42C9"/>
+    <w:rsid w:val="0065528F"/>
     <w:pPr>
       <w:keepNext/>
       <w:shd w:val="clear" w:color="auto" w:fill="FFFFFF" w:themeFill="background1"/>
@@ -12661,7 +12757,7 @@
     <w:link w:val="QuoteChar"/>
     <w:uiPriority w:val="29"/>
     <w:qFormat/>
-    <w:rsid w:val="004B42C9"/>
+    <w:rsid w:val="0065528F"/>
     <w:pPr>
       <w:spacing w:before="120"/>
       <w:ind w:left="720" w:right="720"/>
@@ -12677,7 +12773,7 @@
     <w:basedOn w:val="DefaultParagraphFont"/>
     <w:link w:val="Quote"/>
     <w:uiPriority w:val="29"/>
-    <w:rsid w:val="004B42C9"/>
+    <w:rsid w:val="0065528F"/>
     <w:rPr>
       <w:rFonts w:eastAsiaTheme="minorEastAsia"/>
       <w:i/>
@@ -12694,7 +12790,7 @@
     <w:uiPriority w:val="35"/>
     <w:unhideWhenUsed/>
     <w:qFormat/>
-    <w:rsid w:val="004B42C9"/>
+    <w:rsid w:val="0065528F"/>
     <w:pPr>
       <w:ind w:left="240"/>
     </w:pPr>
@@ -12711,7 +12807,7 @@
     <w:basedOn w:val="Normal"/>
     <w:next w:val="ListBullet"/>
     <w:qFormat/>
-    <w:rsid w:val="004B42C9"/>
+    <w:rsid w:val="0065528F"/>
     <w:rPr>
       <w:b/>
       <w:smallCaps/>
@@ -12721,7 +12817,7 @@
     <w:name w:val="Numbered List"/>
     <w:basedOn w:val="Normal"/>
     <w:qFormat/>
-    <w:rsid w:val="004B42C9"/>
+    <w:rsid w:val="0065528F"/>
     <w:pPr>
       <w:numPr>
         <w:numId w:val="3"/>
@@ -12738,7 +12834,7 @@
     <w:basedOn w:val="Normal"/>
     <w:next w:val="ListNumber"/>
     <w:qFormat/>
-    <w:rsid w:val="004B42C9"/>
+    <w:rsid w:val="0065528F"/>
     <w:pPr>
       <w:ind w:left="357" w:hanging="357"/>
       <w:contextualSpacing/>
@@ -12753,7 +12849,7 @@
     <w:basedOn w:val="Normal"/>
     <w:uiPriority w:val="99"/>
     <w:unhideWhenUsed/>
-    <w:rsid w:val="004B42C9"/>
+    <w:rsid w:val="0065528F"/>
     <w:pPr>
       <w:numPr>
         <w:numId w:val="4"/>
@@ -12764,14 +12860,14 @@
   <w:style w:type="paragraph" w:customStyle="1" w:styleId="NumberedBullet">
     <w:name w:val="Numbered Bullet"/>
     <w:basedOn w:val="NumberedList"/>
-    <w:rsid w:val="004B42C9"/>
+    <w:rsid w:val="0065528F"/>
   </w:style>
   <w:style w:type="paragraph" w:styleId="ListNumber">
     <w:name w:val="List Number"/>
     <w:basedOn w:val="Normal"/>
     <w:uiPriority w:val="99"/>
     <w:unhideWhenUsed/>
-    <w:rsid w:val="004B42C9"/>
+    <w:rsid w:val="0065528F"/>
     <w:pPr>
       <w:numPr>
         <w:numId w:val="5"/>
@@ -12783,7 +12879,7 @@
     <w:name w:val="RowAndColumnStyle"/>
     <w:basedOn w:val="TableNormal"/>
     <w:uiPriority w:val="99"/>
-    <w:rsid w:val="004B42C9"/>
+    <w:rsid w:val="0065528F"/>
     <w:pPr>
       <w:spacing w:after="0" w:line="240" w:lineRule="auto"/>
     </w:pPr>
@@ -12861,7 +12957,7 @@
     <w:name w:val="ColumnHeaderTableStyle"/>
     <w:basedOn w:val="TableNormal"/>
     <w:uiPriority w:val="99"/>
-    <w:rsid w:val="004B42C9"/>
+    <w:rsid w:val="0065528F"/>
     <w:pPr>
       <w:spacing w:before="120" w:after="120" w:line="240" w:lineRule="auto"/>
     </w:pPr>
@@ -12932,7 +13028,7 @@
     <w:name w:val="ColumnHeaderOnly"/>
     <w:basedOn w:val="TableNormal"/>
     <w:uiPriority w:val="99"/>
-    <w:rsid w:val="004B42C9"/>
+    <w:rsid w:val="0065528F"/>
     <w:rPr>
       <w:rFonts w:eastAsiaTheme="minorEastAsia"/>
       <w:lang w:eastAsia="en-GB"/>
@@ -12943,7 +13039,7 @@
     <w:name w:val="Command Output"/>
     <w:basedOn w:val="Normal"/>
     <w:qFormat/>
-    <w:rsid w:val="004B42C9"/>
+    <w:rsid w:val="0065528F"/>
     <w:pPr>
       <w:spacing w:after="0" w:line="240" w:lineRule="auto"/>
       <w:ind w:left="284"/>
@@ -12959,7 +13055,7 @@
     <w:basedOn w:val="DefaultParagraphFont"/>
     <w:uiPriority w:val="20"/>
     <w:qFormat/>
-    <w:rsid w:val="004B42C9"/>
+    <w:rsid w:val="0065528F"/>
     <w:rPr>
       <w:i/>
       <w:iCs/>
@@ -12970,7 +13066,7 @@
     <w:basedOn w:val="DefaultParagraphFont"/>
     <w:uiPriority w:val="21"/>
     <w:qFormat/>
-    <w:rsid w:val="004B42C9"/>
+    <w:rsid w:val="0065528F"/>
     <w:rPr>
       <w:b w:val="0"/>
       <w:bCs w:val="0"/>
@@ -12984,7 +13080,7 @@
     <w:basedOn w:val="Normal"/>
     <w:next w:val="Normal"/>
     <w:qFormat/>
-    <w:rsid w:val="004B42C9"/>
+    <w:rsid w:val="0065528F"/>
     <w:pPr>
       <w:spacing w:before="240"/>
     </w:pPr>
@@ -12999,7 +13095,7 @@
     <w:next w:val="Normal"/>
     <w:autoRedefine/>
     <w:qFormat/>
-    <w:rsid w:val="004B42C9"/>
+    <w:rsid w:val="0065528F"/>
     <w:pPr>
       <w:pBdr>
         <w:top w:val="single" w:sz="24" w:space="5" w:color="auto"/>
@@ -13026,7 +13122,7 @@
     <w:link w:val="HeaderChar"/>
     <w:uiPriority w:val="99"/>
     <w:unhideWhenUsed/>
-    <w:rsid w:val="004B42C9"/>
+    <w:rsid w:val="0065528F"/>
     <w:pPr>
       <w:tabs>
         <w:tab w:val="center" w:pos="4513"/>
@@ -13044,7 +13140,7 @@
     <w:basedOn w:val="DefaultParagraphFont"/>
     <w:link w:val="Header"/>
     <w:uiPriority w:val="99"/>
-    <w:rsid w:val="004B42C9"/>
+    <w:rsid w:val="0065528F"/>
     <w:rPr>
       <w:rFonts w:eastAsiaTheme="minorEastAsia"/>
       <w:color w:val="31378B" w:themeColor="text2"/>
@@ -13058,7 +13154,7 @@
     <w:link w:val="FooterChar"/>
     <w:uiPriority w:val="99"/>
     <w:unhideWhenUsed/>
-    <w:rsid w:val="004B42C9"/>
+    <w:rsid w:val="0065528F"/>
     <w:pPr>
       <w:tabs>
         <w:tab w:val="center" w:pos="4513"/>
@@ -13072,7 +13168,7 @@
     <w:basedOn w:val="DefaultParagraphFont"/>
     <w:link w:val="Footer"/>
     <w:uiPriority w:val="99"/>
-    <w:rsid w:val="004B42C9"/>
+    <w:rsid w:val="0065528F"/>
     <w:rPr>
       <w:rFonts w:eastAsiaTheme="minorEastAsia"/>
       <w:color w:val="000000" w:themeColor="text1"/>
@@ -13084,7 +13180,7 @@
     <w:name w:val="Question Sub Section"/>
     <w:basedOn w:val="Heading3"/>
     <w:qFormat/>
-    <w:rsid w:val="004B42C9"/>
+    <w:rsid w:val="0065528F"/>
     <w:rPr>
       <w:smallCaps/>
     </w:rPr>
@@ -13093,7 +13189,7 @@
     <w:name w:val="Table Cell Normal"/>
     <w:basedOn w:val="Normal"/>
     <w:qFormat/>
-    <w:rsid w:val="004B42C9"/>
+    <w:rsid w:val="0065528F"/>
     <w:pPr>
       <w:spacing w:before="120" w:after="120" w:line="240" w:lineRule="auto"/>
     </w:pPr>
@@ -13104,7 +13200,7 @@
     <w:next w:val="BodyText"/>
     <w:link w:val="strongChar"/>
     <w:qFormat/>
-    <w:rsid w:val="004B42C9"/>
+    <w:rsid w:val="0065528F"/>
     <w:rPr>
       <w:b/>
       <w:lang w:eastAsia="fi-FI"/>
@@ -13116,7 +13212,7 @@
     <w:next w:val="BodyText"/>
     <w:link w:val="emphasisChar"/>
     <w:qFormat/>
-    <w:rsid w:val="004B42C9"/>
+    <w:rsid w:val="0065528F"/>
     <w:rPr>
       <w:i/>
       <w:lang w:eastAsia="fi-FI"/>
@@ -13128,7 +13224,7 @@
     <w:basedOn w:val="Normal"/>
     <w:link w:val="BodyTextChar"/>
     <w:unhideWhenUsed/>
-    <w:rsid w:val="004B42C9"/>
+    <w:rsid w:val="0065528F"/>
     <w:pPr>
       <w:spacing w:after="120"/>
     </w:pPr>
@@ -13138,7 +13234,7 @@
     <w:aliases w:val="b Char"/>
     <w:basedOn w:val="DefaultParagraphFont"/>
     <w:link w:val="BodyText"/>
-    <w:rsid w:val="004B42C9"/>
+    <w:rsid w:val="0065528F"/>
     <w:rPr>
       <w:rFonts w:eastAsiaTheme="minorEastAsia"/>
       <w:color w:val="000000" w:themeColor="text1"/>
@@ -13150,7 +13246,7 @@
     <w:name w:val="strong Char"/>
     <w:basedOn w:val="DefaultParagraphFont"/>
     <w:link w:val="Strong1"/>
-    <w:rsid w:val="004B42C9"/>
+    <w:rsid w:val="0065528F"/>
     <w:rPr>
       <w:rFonts w:eastAsiaTheme="minorEastAsia"/>
       <w:b/>
@@ -13163,7 +13259,7 @@
     <w:name w:val="Path Char"/>
     <w:basedOn w:val="BodyTextChar"/>
     <w:link w:val="Path"/>
-    <w:rsid w:val="004B42C9"/>
+    <w:rsid w:val="0065528F"/>
     <w:rPr>
       <w:rFonts w:ascii="Courier New" w:eastAsiaTheme="minorEastAsia" w:hAnsi="Courier New"/>
       <w:noProof/>
@@ -13176,7 +13272,7 @@
     <w:name w:val="emphasis Char"/>
     <w:basedOn w:val="DefaultParagraphFont"/>
     <w:link w:val="Emphasis1"/>
-    <w:rsid w:val="004B42C9"/>
+    <w:rsid w:val="0065528F"/>
     <w:rPr>
       <w:rFonts w:eastAsiaTheme="minorEastAsia"/>
       <w:i/>
@@ -13191,7 +13287,7 @@
     <w:uiPriority w:val="99"/>
     <w:semiHidden/>
     <w:unhideWhenUsed/>
-    <w:rsid w:val="004B42C9"/>
+    <w:rsid w:val="0065528F"/>
     <w:rPr>
       <w:i/>
       <w:iCs/>
@@ -13201,7 +13297,7 @@
     <w:name w:val="Command Char"/>
     <w:basedOn w:val="DefaultParagraphFont"/>
     <w:link w:val="Command"/>
-    <w:rsid w:val="004B42C9"/>
+    <w:rsid w:val="0065528F"/>
     <w:rPr>
       <w:rFonts w:ascii="Courier New" w:eastAsiaTheme="minorEastAsia" w:hAnsi="Courier New"/>
       <w:color w:val="000000" w:themeColor="text1"/>
@@ -13214,7 +13310,7 @@
     <w:basedOn w:val="Normal"/>
     <w:link w:val="SourceCodeChar"/>
     <w:qFormat/>
-    <w:rsid w:val="004B42C9"/>
+    <w:rsid w:val="0065528F"/>
     <w:pPr>
       <w:spacing w:before="240" w:after="360" w:line="240" w:lineRule="auto"/>
       <w:ind w:left="238"/>
@@ -13232,7 +13328,7 @@
     <w:name w:val="Source Code Char"/>
     <w:basedOn w:val="DefaultParagraphFont"/>
     <w:link w:val="SourceCode"/>
-    <w:rsid w:val="004B42C9"/>
+    <w:rsid w:val="0065528F"/>
     <w:rPr>
       <w:rFonts w:ascii="Courier New" w:eastAsiaTheme="minorEastAsia" w:hAnsi="Courier New" w:cs="Consolas"/>
       <w:noProof/>
@@ -13246,7 +13342,7 @@
     <w:name w:val="Source Code Strong Char"/>
     <w:basedOn w:val="SourceCodeChar"/>
     <w:link w:val="SourceCodeStrong"/>
-    <w:rsid w:val="004B42C9"/>
+    <w:rsid w:val="0065528F"/>
     <w:rPr>
       <w:rFonts w:ascii="Courier New" w:eastAsiaTheme="minorEastAsia" w:hAnsi="Courier New" w:cs="Consolas"/>
       <w:b/>
@@ -13261,7 +13357,7 @@
     <w:name w:val="NumberedDescription"/>
     <w:basedOn w:val="TableNormal"/>
     <w:uiPriority w:val="99"/>
-    <w:rsid w:val="004B42C9"/>
+    <w:rsid w:val="0065528F"/>
     <w:pPr>
       <w:spacing w:after="0" w:line="240" w:lineRule="auto"/>
     </w:pPr>
@@ -13287,7 +13383,7 @@
     <w:name w:val="Document Title"/>
     <w:basedOn w:val="ChapterHeading"/>
     <w:qFormat/>
-    <w:rsid w:val="004B42C9"/>
+    <w:rsid w:val="0065528F"/>
     <w:pPr>
       <w:numPr>
         <w:numId w:val="0"/>
@@ -13304,7 +13400,7 @@
     <w:name w:val="Sub Title"/>
     <w:basedOn w:val="Heading1"/>
     <w:qFormat/>
-    <w:rsid w:val="004B42C9"/>
+    <w:rsid w:val="0065528F"/>
     <w:pPr>
       <w:spacing w:before="0"/>
       <w:jc w:val="right"/>
@@ -13320,7 +13416,7 @@
     <w:name w:val="Contains Section"/>
     <w:basedOn w:val="ListBullet"/>
     <w:qFormat/>
-    <w:rsid w:val="004B42C9"/>
+    <w:rsid w:val="0065528F"/>
     <w:pPr>
       <w:spacing w:after="0"/>
       <w:ind w:left="924" w:hanging="357"/>
@@ -13330,7 +13426,7 @@
     <w:name w:val="`"/>
     <w:basedOn w:val="Normal"/>
     <w:qFormat/>
-    <w:rsid w:val="004B42C9"/>
+    <w:rsid w:val="0065528F"/>
     <w:pPr>
       <w:pBdr>
         <w:bottom w:val="single" w:sz="4" w:space="1" w:color="auto"/>
@@ -13341,7 +13437,7 @@
     <w:name w:val="Contains Header"/>
     <w:basedOn w:val="ListBulletHeader"/>
     <w:qFormat/>
-    <w:rsid w:val="004B42C9"/>
+    <w:rsid w:val="0065528F"/>
     <w:pPr>
       <w:pBdr>
         <w:top w:val="single" w:sz="4" w:space="12" w:color="auto"/>
@@ -13353,7 +13449,7 @@
     <w:name w:val="Contains End"/>
     <w:basedOn w:val="Normal"/>
     <w:qFormat/>
-    <w:rsid w:val="004B42C9"/>
+    <w:rsid w:val="0065528F"/>
     <w:pPr>
       <w:pBdr>
         <w:bottom w:val="single" w:sz="4" w:space="1" w:color="auto"/>
@@ -13365,7 +13461,7 @@
     <w:name w:val="Quote CallOut"/>
     <w:basedOn w:val="Normal"/>
     <w:qFormat/>
-    <w:rsid w:val="004B42C9"/>
+    <w:rsid w:val="0065528F"/>
     <w:pPr>
       <w:pBdr>
         <w:left w:val="single" w:sz="24" w:space="12" w:color="00B0F0" w:themeColor="accent1"/>
@@ -13382,7 +13478,7 @@
     <w:basedOn w:val="QuoteCallOut"/>
     <w:next w:val="QuoteCallOut"/>
     <w:qFormat/>
-    <w:rsid w:val="004B42C9"/>
+    <w:rsid w:val="0065528F"/>
     <w:rPr>
       <w:b/>
       <w:smallCaps/>
@@ -13392,7 +13488,7 @@
     <w:name w:val="SimpleDefinition"/>
     <w:basedOn w:val="TableNormal"/>
     <w:uiPriority w:val="99"/>
-    <w:rsid w:val="004B42C9"/>
+    <w:rsid w:val="0065528F"/>
     <w:pPr>
       <w:spacing w:after="0" w:line="240" w:lineRule="auto"/>
     </w:pPr>
@@ -13461,7 +13557,7 @@
     <w:name w:val="Figure Style"/>
     <w:basedOn w:val="Normal"/>
     <w:qFormat/>
-    <w:rsid w:val="004B42C9"/>
+    <w:rsid w:val="0065528F"/>
     <w:pPr>
       <w:shd w:val="clear" w:color="auto" w:fill="FFFFFF" w:themeFill="background1"/>
       <w:spacing w:before="240"/>
@@ -13474,7 +13570,7 @@
     <w:basedOn w:val="Caption"/>
     <w:next w:val="Normal"/>
     <w:qFormat/>
-    <w:rsid w:val="004B42C9"/>
+    <w:rsid w:val="0065528F"/>
     <w:rPr>
       <w:i w:val="0"/>
       <w:color w:val="auto"/>
@@ -13484,7 +13580,7 @@
     <w:name w:val="Table Header"/>
     <w:basedOn w:val="ListBulletHeader"/>
     <w:qFormat/>
-    <w:rsid w:val="004B42C9"/>
+    <w:rsid w:val="0065528F"/>
     <w:pPr>
       <w:spacing w:after="120"/>
     </w:pPr>
@@ -13530,7 +13626,7 @@
     <w:name w:val="TutorialStep"/>
     <w:basedOn w:val="Normal"/>
     <w:qFormat/>
-    <w:rsid w:val="004B42C9"/>
+    <w:rsid w:val="0065528F"/>
     <w:pPr>
       <w:numPr>
         <w:numId w:val="7"/>
@@ -13546,7 +13642,7 @@
     <w:name w:val="Question Ankied"/>
     <w:basedOn w:val="Question"/>
     <w:qFormat/>
-    <w:rsid w:val="004B42C9"/>
+    <w:rsid w:val="0065528F"/>
     <w:rPr>
       <w:color w:val="7F7F7F" w:themeColor="text1" w:themeTint="80"/>
     </w:rPr>
@@ -13556,7 +13652,7 @@
     <w:basedOn w:val="Normal"/>
     <w:next w:val="Heading1"/>
     <w:qFormat/>
-    <w:rsid w:val="004B42C9"/>
+    <w:rsid w:val="0065528F"/>
     <w:rPr>
       <w:rFonts w:asciiTheme="majorHAnsi" w:hAnsiTheme="majorHAnsi"/>
       <w:color w:val="31378B" w:themeColor="text2"/>
@@ -13568,7 +13664,7 @@
     <w:name w:val="Appendice"/>
     <w:basedOn w:val="Heading2"/>
     <w:qFormat/>
-    <w:rsid w:val="004B42C9"/>
+    <w:rsid w:val="0065528F"/>
     <w:rPr>
       <w:sz w:val="28"/>
       <w:lang w:eastAsia="fi-FI"/>
@@ -13578,7 +13674,7 @@
     <w:name w:val="Question Esoteric"/>
     <w:basedOn w:val="Normal"/>
     <w:qFormat/>
-    <w:rsid w:val="004B42C9"/>
+    <w:rsid w:val="0065528F"/>
     <w:rPr>
       <w:color w:val="4BACC6" w:themeColor="accent5"/>
     </w:rPr>
@@ -13587,24 +13683,24 @@
     <w:name w:val="ToDo Section"/>
     <w:basedOn w:val="Heading1"/>
     <w:qFormat/>
-    <w:rsid w:val="004B42C9"/>
+    <w:rsid w:val="0065528F"/>
   </w:style>
   <w:style w:type="paragraph" w:customStyle="1" w:styleId="ToDoQuestionHeader">
     <w:name w:val="ToDo Question Header"/>
     <w:basedOn w:val="Question"/>
     <w:qFormat/>
-    <w:rsid w:val="004B42C9"/>
+    <w:rsid w:val="0065528F"/>
   </w:style>
   <w:style w:type="paragraph" w:customStyle="1" w:styleId="ToDoDetails">
     <w:name w:val="ToDoDetails"/>
     <w:basedOn w:val="Normal"/>
     <w:qFormat/>
-    <w:rsid w:val="004B42C9"/>
+    <w:rsid w:val="0065528F"/>
   </w:style>
   <w:style w:type="paragraph" w:customStyle="1" w:styleId="CodeExampleCode">
     <w:name w:val="Code Example Code"/>
     <w:basedOn w:val="Normal"/>
-    <w:rsid w:val="004B42C9"/>
+    <w:rsid w:val="0065528F"/>
     <w:rPr>
       <w:rFonts w:ascii="Times New Roman" w:eastAsia="Times New Roman" w:hAnsi="Times New Roman" w:cs="Times New Roman"/>
       <w:b/>
@@ -13617,7 +13713,7 @@
     <w:name w:val="Code Example Diagram"/>
     <w:basedOn w:val="Normal"/>
     <w:qFormat/>
-    <w:rsid w:val="004B42C9"/>
+    <w:rsid w:val="0065528F"/>
     <w:pPr>
       <w:spacing w:after="160" w:line="240" w:lineRule="auto"/>
     </w:pPr>
@@ -13631,7 +13727,7 @@
     <w:name w:val="Code Example Runtime"/>
     <w:basedOn w:val="Normal"/>
     <w:qFormat/>
-    <w:rsid w:val="004B42C9"/>
+    <w:rsid w:val="0065528F"/>
     <w:pPr>
       <w:spacing w:after="160" w:line="240" w:lineRule="auto"/>
     </w:pPr>
@@ -13646,7 +13742,7 @@
     <w:basedOn w:val="Normal"/>
     <w:link w:val="CodeExampleHeadingChar"/>
     <w:qFormat/>
-    <w:rsid w:val="004B42C9"/>
+    <w:rsid w:val="0065528F"/>
     <w:rPr>
       <w:b/>
       <w:smallCaps/>
@@ -13914,20 +14010,20 @@
     <w:name w:val="Headin"/>
     <w:basedOn w:val="Normal"/>
     <w:qFormat/>
-    <w:rsid w:val="004B42C9"/>
+    <w:rsid w:val="0065528F"/>
   </w:style>
   <w:style w:type="paragraph" w:customStyle="1" w:styleId="questionsubsection2">
     <w:name w:val="question sub section 2"/>
     <w:basedOn w:val="Heading4"/>
     <w:qFormat/>
-    <w:rsid w:val="004B42C9"/>
+    <w:rsid w:val="0065528F"/>
   </w:style>
   <w:style w:type="paragraph" w:customStyle="1" w:styleId="ListBulletHeader2">
     <w:name w:val="List Bullet Header 2"/>
     <w:basedOn w:val="Normal"/>
     <w:next w:val="ListBullet"/>
     <w:qFormat/>
-    <w:rsid w:val="004B42C9"/>
+    <w:rsid w:val="0065528F"/>
     <w:pPr>
       <w:spacing w:after="120"/>
     </w:pPr>
@@ -14178,13 +14274,13 @@
     <w:basedOn w:val="CodeExampleHeading"/>
     <w:link w:val="DefChar"/>
     <w:qFormat/>
-    <w:rsid w:val="004B42C9"/>
+    <w:rsid w:val="0065528F"/>
   </w:style>
   <w:style w:type="character" w:customStyle="1" w:styleId="CodeExampleHeadingChar">
     <w:name w:val="Code Example Heading Char"/>
     <w:basedOn w:val="DefaultParagraphFont"/>
     <w:link w:val="CodeExampleHeading"/>
-    <w:rsid w:val="004B42C9"/>
+    <w:rsid w:val="0065528F"/>
     <w:rPr>
       <w:rFonts w:eastAsiaTheme="minorEastAsia"/>
       <w:b/>
@@ -14198,7 +14294,7 @@
     <w:name w:val="Def Char"/>
     <w:basedOn w:val="CodeExampleHeadingChar"/>
     <w:link w:val="Def"/>
-    <w:rsid w:val="004B42C9"/>
+    <w:rsid w:val="0065528F"/>
     <w:rPr>
       <w:rFonts w:eastAsiaTheme="minorEastAsia"/>
       <w:b/>
@@ -14485,6 +14581,7 @@
   <w:rsids>
     <w:rsidRoot w:val="001141F8"/>
     <w:rsid w:val="001141F8"/>
+    <w:rsid w:val="006629C5"/>
     <w:rsid w:val="00A01B8A"/>
     <w:rsid w:val="00C62FFE"/>
     <w:rsid w:val="00EF3434"/>
@@ -15153,7 +15250,7 @@
 </file>
 
 <file path=customXml/itemProps1.xml><?xml version="1.0" encoding="utf-8"?>
-<ds:datastoreItem xmlns:ds="http://schemas.openxmlformats.org/officeDocument/2006/customXml" ds:itemID="{B071DBE6-2F06-4F0C-BA0B-C9DCF21BD8B0}">
+<ds:datastoreItem xmlns:ds="http://schemas.openxmlformats.org/officeDocument/2006/customXml" ds:itemID="{FC7630F1-646C-4C12-976A-7CF47FD1AC4C}">
   <ds:schemaRefs>
     <ds:schemaRef ds:uri="http://schemas.openxmlformats.org/officeDocument/2006/bibliography"/>
   </ds:schemaRefs>

</xml_diff>